<commit_message>
test black style design
</commit_message>
<xml_diff>
--- a/src/assets/resume/Resume-BFCM.docx
+++ b/src/assets/resume/Resume-BFCM.docx
@@ -369,7 +369,6 @@
                                 <w:color w:val="1F497D" w:themeColor="text2"/>
                                 <w:sz w:val="16"/>
                                 <w:szCs w:val="16"/>
-                                <w:u w:val="single"/>
                                 <w:shd w:val="clear" w:color="auto" w:fill="FFFFFF"/>
                               </w:rPr>
                               <w:t>Tracker</w:t>
@@ -797,7 +796,29 @@
                                 <w:szCs w:val="16"/>
                                 <w:shd w:val="clear" w:color="auto" w:fill="FFFFFF"/>
                               </w:rPr>
-                              <w:t xml:space="preserve"> a query that connects to IntelliPlex and makes a report with all the information of the containers, based on the production.</w:t>
+                              <w:t xml:space="preserve"> a query that connects to </w:t>
+                            </w:r>
+                            <w:proofErr w:type="spellStart"/>
+                            <w:r>
+                              <w:rPr>
+                                <w:rFonts w:ascii="Century Gothic" w:hAnsi="Century Gothic" w:cs="Segoe UI"/>
+                                <w:color w:val="1F497D" w:themeColor="text2"/>
+                                <w:sz w:val="16"/>
+                                <w:szCs w:val="16"/>
+                                <w:shd w:val="clear" w:color="auto" w:fill="FFFFFF"/>
+                              </w:rPr>
+                              <w:t>IntelliPlex</w:t>
+                            </w:r>
+                            <w:proofErr w:type="spellEnd"/>
+                            <w:r>
+                              <w:rPr>
+                                <w:rFonts w:ascii="Century Gothic" w:hAnsi="Century Gothic" w:cs="Segoe UI"/>
+                                <w:color w:val="1F497D" w:themeColor="text2"/>
+                                <w:sz w:val="16"/>
+                                <w:szCs w:val="16"/>
+                                <w:shd w:val="clear" w:color="auto" w:fill="FFFFFF"/>
+                              </w:rPr>
+                              <w:t xml:space="preserve"> and makes a report with all the information of the containers, based on the production.</w:t>
                             </w:r>
                           </w:p>
                           <w:p>
@@ -1149,7 +1170,6 @@
                           <w:color w:val="1F497D" w:themeColor="text2"/>
                           <w:sz w:val="16"/>
                           <w:szCs w:val="16"/>
-                          <w:u w:val="single"/>
                           <w:shd w:val="clear" w:color="auto" w:fill="FFFFFF"/>
                         </w:rPr>
                         <w:t>Tracker</w:t>
@@ -1577,7 +1597,29 @@
                           <w:szCs w:val="16"/>
                           <w:shd w:val="clear" w:color="auto" w:fill="FFFFFF"/>
                         </w:rPr>
-                        <w:t xml:space="preserve"> a query that connects to IntelliPlex and makes a report with all the information of the containers, based on the production.</w:t>
+                        <w:t xml:space="preserve"> a query that connects to </w:t>
+                      </w:r>
+                      <w:proofErr w:type="spellStart"/>
+                      <w:r>
+                        <w:rPr>
+                          <w:rFonts w:ascii="Century Gothic" w:hAnsi="Century Gothic" w:cs="Segoe UI"/>
+                          <w:color w:val="1F497D" w:themeColor="text2"/>
+                          <w:sz w:val="16"/>
+                          <w:szCs w:val="16"/>
+                          <w:shd w:val="clear" w:color="auto" w:fill="FFFFFF"/>
+                        </w:rPr>
+                        <w:t>IntelliPlex</w:t>
+                      </w:r>
+                      <w:proofErr w:type="spellEnd"/>
+                      <w:r>
+                        <w:rPr>
+                          <w:rFonts w:ascii="Century Gothic" w:hAnsi="Century Gothic" w:cs="Segoe UI"/>
+                          <w:color w:val="1F497D" w:themeColor="text2"/>
+                          <w:sz w:val="16"/>
+                          <w:szCs w:val="16"/>
+                          <w:shd w:val="clear" w:color="auto" w:fill="FFFFFF"/>
+                        </w:rPr>
+                        <w:t xml:space="preserve"> and makes a report with all the information of the containers, based on the production.</w:t>
                       </w:r>
                     </w:p>
                     <w:p>
@@ -2133,6 +2175,70 @@
         <w:rPr>
           <w:noProof/>
         </w:rPr>
+        <w:drawing>
+          <wp:anchor distT="0" distB="0" distL="114300" distR="114300" simplePos="0" relativeHeight="251654656" behindDoc="0" locked="0" layoutInCell="1" allowOverlap="1" wp14:anchorId="0B893818" wp14:editId="7356AD01">
+            <wp:simplePos x="0" y="0"/>
+            <wp:positionH relativeFrom="margin">
+              <wp:posOffset>-702945</wp:posOffset>
+            </wp:positionH>
+            <wp:positionV relativeFrom="margin">
+              <wp:posOffset>5678805</wp:posOffset>
+            </wp:positionV>
+            <wp:extent cx="142240" cy="142240"/>
+            <wp:effectExtent l="0" t="0" r="0" b="0"/>
+            <wp:wrapSquare wrapText="bothSides"/>
+            <wp:docPr id="8" name="Picture 8"/>
+            <wp:cNvGraphicFramePr>
+              <a:graphicFrameLocks xmlns:a="http://schemas.openxmlformats.org/drawingml/2006/main" noChangeAspect="1"/>
+            </wp:cNvGraphicFramePr>
+            <a:graphic xmlns:a="http://schemas.openxmlformats.org/drawingml/2006/main">
+              <a:graphicData uri="http://schemas.openxmlformats.org/drawingml/2006/picture">
+                <pic:pic xmlns:pic="http://schemas.openxmlformats.org/drawingml/2006/picture">
+                  <pic:nvPicPr>
+                    <pic:cNvPr id="0" name="Picture 8"/>
+                    <pic:cNvPicPr>
+                      <a:picLocks noChangeAspect="1" noChangeArrowheads="1"/>
+                    </pic:cNvPicPr>
+                  </pic:nvPicPr>
+                  <pic:blipFill>
+                    <a:blip r:embed="rId7" cstate="print">
+                      <a:extLst>
+                        <a:ext uri="{28A0092B-C50C-407E-A947-70E740481C1C}">
+                          <a14:useLocalDpi xmlns:a14="http://schemas.microsoft.com/office/drawing/2010/main" val="0"/>
+                        </a:ext>
+                      </a:extLst>
+                    </a:blip>
+                    <a:srcRect/>
+                    <a:stretch>
+                      <a:fillRect/>
+                    </a:stretch>
+                  </pic:blipFill>
+                  <pic:spPr bwMode="auto">
+                    <a:xfrm>
+                      <a:off x="0" y="0"/>
+                      <a:ext cx="142240" cy="142240"/>
+                    </a:xfrm>
+                    <a:prstGeom prst="rect">
+                      <a:avLst/>
+                    </a:prstGeom>
+                    <a:noFill/>
+                  </pic:spPr>
+                </pic:pic>
+              </a:graphicData>
+            </a:graphic>
+            <wp14:sizeRelH relativeFrom="page">
+              <wp14:pctWidth>0</wp14:pctWidth>
+            </wp14:sizeRelH>
+            <wp14:sizeRelV relativeFrom="page">
+              <wp14:pctHeight>0</wp14:pctHeight>
+            </wp14:sizeRelV>
+          </wp:anchor>
+        </w:drawing>
+      </w:r>
+      <w:r>
+        <w:rPr>
+          <w:noProof/>
+        </w:rPr>
         <mc:AlternateContent>
           <mc:Choice Requires="wps">
             <w:drawing>
@@ -2394,7 +2500,27 @@
                                 <w:szCs w:val="16"/>
                                 <w:shd w:val="clear" w:color="auto" w:fill="FFFFFF"/>
                               </w:rPr>
-                              <w:t xml:space="preserve">React </w:t>
+                              <w:t>React</w:t>
+                            </w:r>
+                            <w:r>
+                              <w:rPr>
+                                <w:rFonts w:ascii="Century Gothic" w:hAnsi="Century Gothic" w:cs="Segoe UI"/>
+                                <w:color w:val="1F497D" w:themeColor="text2"/>
+                                <w:sz w:val="16"/>
+                                <w:szCs w:val="16"/>
+                                <w:shd w:val="clear" w:color="auto" w:fill="FFFFFF"/>
+                              </w:rPr>
+                              <w:t xml:space="preserve"> </w:t>
+                            </w:r>
+                            <w:r>
+                              <w:rPr>
+                                <w:rFonts w:ascii="Century Gothic" w:hAnsi="Century Gothic" w:cs="Segoe UI"/>
+                                <w:color w:val="1F497D" w:themeColor="text2"/>
+                                <w:sz w:val="16"/>
+                                <w:szCs w:val="16"/>
+                                <w:shd w:val="clear" w:color="auto" w:fill="FFFFFF"/>
+                              </w:rPr>
+                              <w:t xml:space="preserve">- </w:t>
                             </w:r>
                             <w:r>
                               <w:rPr>
@@ -2406,17 +2532,29 @@
                                 <w:szCs w:val="16"/>
                                 <w:shd w:val="clear" w:color="auto" w:fill="FFFFFF"/>
                               </w:rPr>
-                              <w:t>Native - React</w:t>
-                            </w:r>
-                            <w:r>
-                              <w:rPr>
-                                <w:rFonts w:ascii="Century Gothic" w:hAnsi="Century Gothic" w:cs="Segoe UI"/>
-                                <w:color w:val="1F497D" w:themeColor="text2"/>
-                                <w:sz w:val="16"/>
-                                <w:szCs w:val="16"/>
-                                <w:shd w:val="clear" w:color="auto" w:fill="FFFFFF"/>
-                              </w:rPr>
-                              <w:t xml:space="preserve"> / </w:t>
+                              <w:t xml:space="preserve">React </w:t>
+                            </w:r>
+                            <w:r>
+                              <w:rPr>
+                                <w:rFonts w:ascii="Century Gothic" w:hAnsi="Century Gothic" w:cs="Segoe UI"/>
+                                <w:b/>
+                                <w:bCs/>
+                                <w:color w:val="1F497D" w:themeColor="text2"/>
+                                <w:sz w:val="16"/>
+                                <w:szCs w:val="16"/>
+                                <w:shd w:val="clear" w:color="auto" w:fill="FFFFFF"/>
+                              </w:rPr>
+                              <w:t xml:space="preserve">Native </w:t>
+                            </w:r>
+                            <w:r>
+                              <w:rPr>
+                                <w:rFonts w:ascii="Century Gothic" w:hAnsi="Century Gothic" w:cs="Segoe UI"/>
+                                <w:color w:val="1F497D" w:themeColor="text2"/>
+                                <w:sz w:val="16"/>
+                                <w:szCs w:val="16"/>
+                                <w:shd w:val="clear" w:color="auto" w:fill="FFFFFF"/>
+                              </w:rPr>
+                              <w:t xml:space="preserve">/ </w:t>
                             </w:r>
                             <w:r>
                               <w:rPr>
@@ -2921,7 +3059,27 @@
                           <w:szCs w:val="16"/>
                           <w:shd w:val="clear" w:color="auto" w:fill="FFFFFF"/>
                         </w:rPr>
-                        <w:t xml:space="preserve">React </w:t>
+                        <w:t>React</w:t>
+                      </w:r>
+                      <w:r>
+                        <w:rPr>
+                          <w:rFonts w:ascii="Century Gothic" w:hAnsi="Century Gothic" w:cs="Segoe UI"/>
+                          <w:color w:val="1F497D" w:themeColor="text2"/>
+                          <w:sz w:val="16"/>
+                          <w:szCs w:val="16"/>
+                          <w:shd w:val="clear" w:color="auto" w:fill="FFFFFF"/>
+                        </w:rPr>
+                        <w:t xml:space="preserve"> </w:t>
+                      </w:r>
+                      <w:r>
+                        <w:rPr>
+                          <w:rFonts w:ascii="Century Gothic" w:hAnsi="Century Gothic" w:cs="Segoe UI"/>
+                          <w:color w:val="1F497D" w:themeColor="text2"/>
+                          <w:sz w:val="16"/>
+                          <w:szCs w:val="16"/>
+                          <w:shd w:val="clear" w:color="auto" w:fill="FFFFFF"/>
+                        </w:rPr>
+                        <w:t xml:space="preserve">- </w:t>
                       </w:r>
                       <w:r>
                         <w:rPr>
@@ -2933,17 +3091,29 @@
                           <w:szCs w:val="16"/>
                           <w:shd w:val="clear" w:color="auto" w:fill="FFFFFF"/>
                         </w:rPr>
-                        <w:t>Native - React</w:t>
-                      </w:r>
-                      <w:r>
-                        <w:rPr>
-                          <w:rFonts w:ascii="Century Gothic" w:hAnsi="Century Gothic" w:cs="Segoe UI"/>
-                          <w:color w:val="1F497D" w:themeColor="text2"/>
-                          <w:sz w:val="16"/>
-                          <w:szCs w:val="16"/>
-                          <w:shd w:val="clear" w:color="auto" w:fill="FFFFFF"/>
-                        </w:rPr>
-                        <w:t xml:space="preserve"> / </w:t>
+                        <w:t xml:space="preserve">React </w:t>
+                      </w:r>
+                      <w:r>
+                        <w:rPr>
+                          <w:rFonts w:ascii="Century Gothic" w:hAnsi="Century Gothic" w:cs="Segoe UI"/>
+                          <w:b/>
+                          <w:bCs/>
+                          <w:color w:val="1F497D" w:themeColor="text2"/>
+                          <w:sz w:val="16"/>
+                          <w:szCs w:val="16"/>
+                          <w:shd w:val="clear" w:color="auto" w:fill="FFFFFF"/>
+                        </w:rPr>
+                        <w:t xml:space="preserve">Native </w:t>
+                      </w:r>
+                      <w:r>
+                        <w:rPr>
+                          <w:rFonts w:ascii="Century Gothic" w:hAnsi="Century Gothic" w:cs="Segoe UI"/>
+                          <w:color w:val="1F497D" w:themeColor="text2"/>
+                          <w:sz w:val="16"/>
+                          <w:szCs w:val="16"/>
+                          <w:shd w:val="clear" w:color="auto" w:fill="FFFFFF"/>
+                        </w:rPr>
+                        <w:t xml:space="preserve">/ </w:t>
                       </w:r>
                       <w:r>
                         <w:rPr>
@@ -3479,6 +3649,7 @@
                               </w:rPr>
                               <w:t xml:space="preserve"> </w:t>
                             </w:r>
+                            <w:proofErr w:type="spellStart"/>
                             <w:r>
                               <w:rPr>
                                 <w:rFonts w:ascii="Century Gothic" w:hAnsi="Century Gothic"/>
@@ -3486,7 +3657,17 @@
                                 <w:sz w:val="16"/>
                                 <w:szCs w:val="16"/>
                               </w:rPr>
-                              <w:t>Inventec HPE</w:t>
+                              <w:t>Inventec</w:t>
+                            </w:r>
+                            <w:proofErr w:type="spellEnd"/>
+                            <w:r>
+                              <w:rPr>
+                                <w:rFonts w:ascii="Century Gothic" w:hAnsi="Century Gothic"/>
+                                <w:color w:val="1F497D" w:themeColor="text2"/>
+                                <w:sz w:val="16"/>
+                                <w:szCs w:val="16"/>
+                              </w:rPr>
+                              <w:t xml:space="preserve"> HPE</w:t>
                             </w:r>
                             <w:r>
                               <w:rPr>
@@ -3795,6 +3976,7 @@
                         </w:rPr>
                         <w:t xml:space="preserve"> </w:t>
                       </w:r>
+                      <w:proofErr w:type="spellStart"/>
                       <w:r>
                         <w:rPr>
                           <w:rFonts w:ascii="Century Gothic" w:hAnsi="Century Gothic"/>
@@ -3802,7 +3984,17 @@
                           <w:sz w:val="16"/>
                           <w:szCs w:val="16"/>
                         </w:rPr>
-                        <w:t>Inventec HPE</w:t>
+                        <w:t>Inventec</w:t>
+                      </w:r>
+                      <w:proofErr w:type="spellEnd"/>
+                      <w:r>
+                        <w:rPr>
+                          <w:rFonts w:ascii="Century Gothic" w:hAnsi="Century Gothic"/>
+                          <w:color w:val="1F497D" w:themeColor="text2"/>
+                          <w:sz w:val="16"/>
+                          <w:szCs w:val="16"/>
+                        </w:rPr>
+                        <w:t xml:space="preserve"> HPE</w:t>
                       </w:r>
                       <w:r>
                         <w:rPr>
@@ -4320,7 +4512,7 @@
                               </w:rPr>
                               <w:t xml:space="preserve">• </w:t>
                             </w:r>
-                            <w:hyperlink r:id="rId7" w:history="1">
+                            <w:hyperlink r:id="rId8" w:history="1">
                               <w:r>
                                 <w:rPr>
                                   <w:rStyle w:val="Hyperlink"/>
@@ -4383,87 +4575,6 @@
                               </w:rPr>
                               <w:t xml:space="preserve">• </w:t>
                             </w:r>
-                            <w:hyperlink r:id="rId8" w:history="1">
-                              <w:r>
-                                <w:rPr>
-                                  <w:rStyle w:val="Hyperlink"/>
-                                  <w:rFonts w:ascii="Century Gothic" w:hAnsi="Century Gothic"/>
-                                  <w:sz w:val="16"/>
-                                  <w:szCs w:val="16"/>
-                                </w:rPr>
-                                <w:t>Buil</w:t>
-                              </w:r>
-                              <w:r>
-                                <w:rPr>
-                                  <w:rStyle w:val="Hyperlink"/>
-                                  <w:rFonts w:ascii="Century Gothic" w:hAnsi="Century Gothic"/>
-                                  <w:sz w:val="16"/>
-                                  <w:szCs w:val="16"/>
-                                </w:rPr>
-                                <w:t>d Ecommerce Websi</w:t>
-                              </w:r>
-                              <w:r>
-                                <w:rPr>
-                                  <w:rStyle w:val="Hyperlink"/>
-                                  <w:rFonts w:ascii="Century Gothic" w:hAnsi="Century Gothic"/>
-                                  <w:sz w:val="16"/>
-                                  <w:szCs w:val="16"/>
-                                </w:rPr>
-                                <w:t>t</w:t>
-                              </w:r>
-                              <w:r>
-                                <w:rPr>
-                                  <w:rStyle w:val="Hyperlink"/>
-                                  <w:rFonts w:ascii="Century Gothic" w:hAnsi="Century Gothic"/>
-                                  <w:sz w:val="16"/>
-                                  <w:szCs w:val="16"/>
-                                </w:rPr>
-                                <w:t>e with .Net Core</w:t>
-                              </w:r>
-                            </w:hyperlink>
-                            <w:r>
-                              <w:t xml:space="preserve"> </w:t>
-                            </w:r>
-                            <w:r>
-                              <w:rPr>
-                                <w:rFonts w:ascii="Century Gothic" w:hAnsi="Century Gothic" w:cs="Segoe UI"/>
-                                <w:color w:val="000000" w:themeColor="text1"/>
-                                <w:sz w:val="16"/>
-                                <w:szCs w:val="16"/>
-                                <w:shd w:val="clear" w:color="auto" w:fill="FFFFFF"/>
-                              </w:rPr>
-                              <w:t>–</w:t>
-                            </w:r>
-                            <w:r>
-                              <w:rPr>
-                                <w:rFonts w:ascii="Century Gothic" w:hAnsi="Century Gothic" w:cs="Segoe UI"/>
-                                <w:color w:val="1F497D" w:themeColor="text2"/>
-                                <w:sz w:val="16"/>
-                                <w:szCs w:val="16"/>
-                                <w:shd w:val="clear" w:color="auto" w:fill="FFFFFF"/>
-                              </w:rPr>
-                              <w:t xml:space="preserve"> Udemy</w:t>
-                            </w:r>
-                            <w:r>
-                              <w:rPr>
-                                <w:rFonts w:ascii="Century Gothic" w:hAnsi="Century Gothic" w:cs="Segoe UI"/>
-                                <w:color w:val="1F497D" w:themeColor="text2"/>
-                                <w:sz w:val="16"/>
-                                <w:szCs w:val="16"/>
-                                <w:shd w:val="clear" w:color="auto" w:fill="FFFFFF"/>
-                              </w:rPr>
-                              <w:br/>
-                            </w:r>
-                            <w:r>
-                              <w:rPr>
-                                <w:rFonts w:ascii="Century Gothic" w:hAnsi="Century Gothic" w:cs="Segoe UI"/>
-                                <w:color w:val="000000" w:themeColor="text1"/>
-                                <w:sz w:val="16"/>
-                                <w:szCs w:val="16"/>
-                                <w:shd w:val="clear" w:color="auto" w:fill="FFFFFF"/>
-                              </w:rPr>
-                              <w:t xml:space="preserve">• </w:t>
-                            </w:r>
                             <w:hyperlink r:id="rId9" w:history="1">
                               <w:r>
                                 <w:rPr>
@@ -4472,8 +4583,53 @@
                                   <w:sz w:val="16"/>
                                   <w:szCs w:val="16"/>
                                 </w:rPr>
-                                <w:t>AS</w:t>
+                                <w:t>Build Ecommerce Website with .Net Core</w:t>
                               </w:r>
+                            </w:hyperlink>
+                            <w:r>
+                              <w:t xml:space="preserve"> </w:t>
+                            </w:r>
+                            <w:r>
+                              <w:rPr>
+                                <w:rFonts w:ascii="Century Gothic" w:hAnsi="Century Gothic" w:cs="Segoe UI"/>
+                                <w:color w:val="000000" w:themeColor="text1"/>
+                                <w:sz w:val="16"/>
+                                <w:szCs w:val="16"/>
+                                <w:shd w:val="clear" w:color="auto" w:fill="FFFFFF"/>
+                              </w:rPr>
+                              <w:t>–</w:t>
+                            </w:r>
+                            <w:r>
+                              <w:rPr>
+                                <w:rFonts w:ascii="Century Gothic" w:hAnsi="Century Gothic" w:cs="Segoe UI"/>
+                                <w:color w:val="1F497D" w:themeColor="text2"/>
+                                <w:sz w:val="16"/>
+                                <w:szCs w:val="16"/>
+                                <w:shd w:val="clear" w:color="auto" w:fill="FFFFFF"/>
+                              </w:rPr>
+                              <w:t xml:space="preserve"> Udemy</w:t>
+                            </w:r>
+                            <w:r>
+                              <w:rPr>
+                                <w:rFonts w:ascii="Century Gothic" w:hAnsi="Century Gothic" w:cs="Segoe UI"/>
+                                <w:color w:val="1F497D" w:themeColor="text2"/>
+                                <w:sz w:val="16"/>
+                                <w:szCs w:val="16"/>
+                                <w:shd w:val="clear" w:color="auto" w:fill="FFFFFF"/>
+                              </w:rPr>
+                              <w:br/>
+                            </w:r>
+                            <w:r>
+                              <w:rPr>
+                                <w:rFonts w:ascii="Century Gothic" w:hAnsi="Century Gothic" w:cs="Segoe UI"/>
+                                <w:color w:val="000000" w:themeColor="text1"/>
+                                <w:sz w:val="16"/>
+                                <w:szCs w:val="16"/>
+                                <w:shd w:val="clear" w:color="auto" w:fill="FFFFFF"/>
+                              </w:rPr>
+                              <w:t xml:space="preserve">• </w:t>
+                            </w:r>
+                            <w:hyperlink r:id="rId10" w:history="1">
                               <w:r>
                                 <w:rPr>
                                   <w:rStyle w:val="Hyperlink"/>
@@ -4481,25 +4637,7 @@
                                   <w:sz w:val="16"/>
                                   <w:szCs w:val="16"/>
                                 </w:rPr>
-                                <w:t xml:space="preserve">P.NET Core and </w:t>
-                              </w:r>
-                              <w:r>
-                                <w:rPr>
-                                  <w:rStyle w:val="Hyperlink"/>
-                                  <w:rFonts w:ascii="Century Gothic" w:hAnsi="Century Gothic"/>
-                                  <w:sz w:val="16"/>
-                                  <w:szCs w:val="16"/>
-                                </w:rPr>
-                                <w:t>R</w:t>
-                              </w:r>
-                              <w:r>
-                                <w:rPr>
-                                  <w:rStyle w:val="Hyperlink"/>
-                                  <w:rFonts w:ascii="Century Gothic" w:hAnsi="Century Gothic"/>
-                                  <w:sz w:val="16"/>
-                                  <w:szCs w:val="16"/>
-                                </w:rPr>
-                                <w:t>eact</w:t>
+                                <w:t>ASP.NET Core and React</w:t>
                               </w:r>
                             </w:hyperlink>
                             <w:r>
@@ -4545,7 +4683,7 @@
                               </w:rPr>
                               <w:t xml:space="preserve">• </w:t>
                             </w:r>
-                            <w:hyperlink r:id="rId10" w:history="1">
+                            <w:hyperlink r:id="rId11" w:history="1">
                               <w:r>
                                 <w:rPr>
                                   <w:rStyle w:val="Hyperlink"/>
@@ -4623,7 +4761,7 @@
                         </w:rPr>
                         <w:t xml:space="preserve">• </w:t>
                       </w:r>
-                      <w:hyperlink r:id="rId11" w:history="1">
+                      <w:hyperlink r:id="rId12" w:history="1">
                         <w:r>
                           <w:rPr>
                             <w:rStyle w:val="Hyperlink"/>
@@ -4686,87 +4824,6 @@
                         </w:rPr>
                         <w:t xml:space="preserve">• </w:t>
                       </w:r>
-                      <w:hyperlink r:id="rId12" w:history="1">
-                        <w:r>
-                          <w:rPr>
-                            <w:rStyle w:val="Hyperlink"/>
-                            <w:rFonts w:ascii="Century Gothic" w:hAnsi="Century Gothic"/>
-                            <w:sz w:val="16"/>
-                            <w:szCs w:val="16"/>
-                          </w:rPr>
-                          <w:t>Buil</w:t>
-                        </w:r>
-                        <w:r>
-                          <w:rPr>
-                            <w:rStyle w:val="Hyperlink"/>
-                            <w:rFonts w:ascii="Century Gothic" w:hAnsi="Century Gothic"/>
-                            <w:sz w:val="16"/>
-                            <w:szCs w:val="16"/>
-                          </w:rPr>
-                          <w:t>d Ecommerce Websi</w:t>
-                        </w:r>
-                        <w:r>
-                          <w:rPr>
-                            <w:rStyle w:val="Hyperlink"/>
-                            <w:rFonts w:ascii="Century Gothic" w:hAnsi="Century Gothic"/>
-                            <w:sz w:val="16"/>
-                            <w:szCs w:val="16"/>
-                          </w:rPr>
-                          <w:t>t</w:t>
-                        </w:r>
-                        <w:r>
-                          <w:rPr>
-                            <w:rStyle w:val="Hyperlink"/>
-                            <w:rFonts w:ascii="Century Gothic" w:hAnsi="Century Gothic"/>
-                            <w:sz w:val="16"/>
-                            <w:szCs w:val="16"/>
-                          </w:rPr>
-                          <w:t>e with .Net Core</w:t>
-                        </w:r>
-                      </w:hyperlink>
-                      <w:r>
-                        <w:t xml:space="preserve"> </w:t>
-                      </w:r>
-                      <w:r>
-                        <w:rPr>
-                          <w:rFonts w:ascii="Century Gothic" w:hAnsi="Century Gothic" w:cs="Segoe UI"/>
-                          <w:color w:val="000000" w:themeColor="text1"/>
-                          <w:sz w:val="16"/>
-                          <w:szCs w:val="16"/>
-                          <w:shd w:val="clear" w:color="auto" w:fill="FFFFFF"/>
-                        </w:rPr>
-                        <w:t>–</w:t>
-                      </w:r>
-                      <w:r>
-                        <w:rPr>
-                          <w:rFonts w:ascii="Century Gothic" w:hAnsi="Century Gothic" w:cs="Segoe UI"/>
-                          <w:color w:val="1F497D" w:themeColor="text2"/>
-                          <w:sz w:val="16"/>
-                          <w:szCs w:val="16"/>
-                          <w:shd w:val="clear" w:color="auto" w:fill="FFFFFF"/>
-                        </w:rPr>
-                        <w:t xml:space="preserve"> Udemy</w:t>
-                      </w:r>
-                      <w:r>
-                        <w:rPr>
-                          <w:rFonts w:ascii="Century Gothic" w:hAnsi="Century Gothic" w:cs="Segoe UI"/>
-                          <w:color w:val="1F497D" w:themeColor="text2"/>
-                          <w:sz w:val="16"/>
-                          <w:szCs w:val="16"/>
-                          <w:shd w:val="clear" w:color="auto" w:fill="FFFFFF"/>
-                        </w:rPr>
-                        <w:br/>
-                      </w:r>
-                      <w:r>
-                        <w:rPr>
-                          <w:rFonts w:ascii="Century Gothic" w:hAnsi="Century Gothic" w:cs="Segoe UI"/>
-                          <w:color w:val="000000" w:themeColor="text1"/>
-                          <w:sz w:val="16"/>
-                          <w:szCs w:val="16"/>
-                          <w:shd w:val="clear" w:color="auto" w:fill="FFFFFF"/>
-                        </w:rPr>
-                        <w:t xml:space="preserve">• </w:t>
-                      </w:r>
                       <w:hyperlink r:id="rId13" w:history="1">
                         <w:r>
                           <w:rPr>
@@ -4775,8 +4832,53 @@
                             <w:sz w:val="16"/>
                             <w:szCs w:val="16"/>
                           </w:rPr>
-                          <w:t>AS</w:t>
+                          <w:t>Build Ecommerce Website with .Net Core</w:t>
                         </w:r>
+                      </w:hyperlink>
+                      <w:r>
+                        <w:t xml:space="preserve"> </w:t>
+                      </w:r>
+                      <w:r>
+                        <w:rPr>
+                          <w:rFonts w:ascii="Century Gothic" w:hAnsi="Century Gothic" w:cs="Segoe UI"/>
+                          <w:color w:val="000000" w:themeColor="text1"/>
+                          <w:sz w:val="16"/>
+                          <w:szCs w:val="16"/>
+                          <w:shd w:val="clear" w:color="auto" w:fill="FFFFFF"/>
+                        </w:rPr>
+                        <w:t>–</w:t>
+                      </w:r>
+                      <w:r>
+                        <w:rPr>
+                          <w:rFonts w:ascii="Century Gothic" w:hAnsi="Century Gothic" w:cs="Segoe UI"/>
+                          <w:color w:val="1F497D" w:themeColor="text2"/>
+                          <w:sz w:val="16"/>
+                          <w:szCs w:val="16"/>
+                          <w:shd w:val="clear" w:color="auto" w:fill="FFFFFF"/>
+                        </w:rPr>
+                        <w:t xml:space="preserve"> Udemy</w:t>
+                      </w:r>
+                      <w:r>
+                        <w:rPr>
+                          <w:rFonts w:ascii="Century Gothic" w:hAnsi="Century Gothic" w:cs="Segoe UI"/>
+                          <w:color w:val="1F497D" w:themeColor="text2"/>
+                          <w:sz w:val="16"/>
+                          <w:szCs w:val="16"/>
+                          <w:shd w:val="clear" w:color="auto" w:fill="FFFFFF"/>
+                        </w:rPr>
+                        <w:br/>
+                      </w:r>
+                      <w:r>
+                        <w:rPr>
+                          <w:rFonts w:ascii="Century Gothic" w:hAnsi="Century Gothic" w:cs="Segoe UI"/>
+                          <w:color w:val="000000" w:themeColor="text1"/>
+                          <w:sz w:val="16"/>
+                          <w:szCs w:val="16"/>
+                          <w:shd w:val="clear" w:color="auto" w:fill="FFFFFF"/>
+                        </w:rPr>
+                        <w:t xml:space="preserve">• </w:t>
+                      </w:r>
+                      <w:hyperlink r:id="rId14" w:history="1">
                         <w:r>
                           <w:rPr>
                             <w:rStyle w:val="Hyperlink"/>
@@ -4784,25 +4886,7 @@
                             <w:sz w:val="16"/>
                             <w:szCs w:val="16"/>
                           </w:rPr>
-                          <w:t xml:space="preserve">P.NET Core and </w:t>
-                        </w:r>
-                        <w:r>
-                          <w:rPr>
-                            <w:rStyle w:val="Hyperlink"/>
-                            <w:rFonts w:ascii="Century Gothic" w:hAnsi="Century Gothic"/>
-                            <w:sz w:val="16"/>
-                            <w:szCs w:val="16"/>
-                          </w:rPr>
-                          <w:t>R</w:t>
-                        </w:r>
-                        <w:r>
-                          <w:rPr>
-                            <w:rStyle w:val="Hyperlink"/>
-                            <w:rFonts w:ascii="Century Gothic" w:hAnsi="Century Gothic"/>
-                            <w:sz w:val="16"/>
-                            <w:szCs w:val="16"/>
-                          </w:rPr>
-                          <w:t>eact</w:t>
+                          <w:t>ASP.NET Core and React</w:t>
                         </w:r>
                       </w:hyperlink>
                       <w:r>
@@ -4848,7 +4932,7 @@
                         </w:rPr>
                         <w:t xml:space="preserve">• </w:t>
                       </w:r>
-                      <w:hyperlink r:id="rId14" w:history="1">
+                      <w:hyperlink r:id="rId15" w:history="1">
                         <w:r>
                           <w:rPr>
                             <w:rStyle w:val="Hyperlink"/>
@@ -5005,8 +5089,20 @@
                                 <w:szCs w:val="16"/>
                                 <w:shd w:val="clear" w:color="auto" w:fill="FFFFFF"/>
                               </w:rPr>
-                              <w:t xml:space="preserve"> Bachelor’s in Computer Science</w:t>
-                            </w:r>
+                              <w:t xml:space="preserve"> </w:t>
+                            </w:r>
+                            <w:proofErr w:type="gramStart"/>
+                            <w:r>
+                              <w:rPr>
+                                <w:rFonts w:ascii="Century Gothic" w:hAnsi="Century Gothic" w:cs="Segoe UI"/>
+                                <w:color w:val="1F497D" w:themeColor="text2"/>
+                                <w:sz w:val="16"/>
+                                <w:szCs w:val="16"/>
+                                <w:shd w:val="clear" w:color="auto" w:fill="FFFFFF"/>
+                              </w:rPr>
+                              <w:t>Bachelor’s in Computer Science</w:t>
+                            </w:r>
+                            <w:proofErr w:type="gramEnd"/>
                             <w:r>
                               <w:rPr>
                                 <w:rFonts w:ascii="Century Gothic" w:eastAsia="Times New Roman" w:hAnsi="Century Gothic"/>
@@ -5057,15 +5153,27 @@
                               </w:rPr>
                               <w:t xml:space="preserve"> </w:t>
                             </w:r>
-                            <w:r>
-                              <w:rPr>
-                                <w:rFonts w:ascii="Century Gothic" w:hAnsi="Century Gothic" w:cs="Segoe UI"/>
-                                <w:color w:val="1F497D" w:themeColor="text2"/>
-                                <w:sz w:val="16"/>
-                                <w:szCs w:val="16"/>
-                                <w:shd w:val="clear" w:color="auto" w:fill="FFFFFF"/>
-                              </w:rPr>
-                              <w:t>CBTis No. 128 (2011-2014</w:t>
+                            <w:proofErr w:type="spellStart"/>
+                            <w:r>
+                              <w:rPr>
+                                <w:rFonts w:ascii="Century Gothic" w:hAnsi="Century Gothic" w:cs="Segoe UI"/>
+                                <w:color w:val="1F497D" w:themeColor="text2"/>
+                                <w:sz w:val="16"/>
+                                <w:szCs w:val="16"/>
+                                <w:shd w:val="clear" w:color="auto" w:fill="FFFFFF"/>
+                              </w:rPr>
+                              <w:t>CBTis</w:t>
+                            </w:r>
+                            <w:proofErr w:type="spellEnd"/>
+                            <w:r>
+                              <w:rPr>
+                                <w:rFonts w:ascii="Century Gothic" w:hAnsi="Century Gothic" w:cs="Segoe UI"/>
+                                <w:color w:val="1F497D" w:themeColor="text2"/>
+                                <w:sz w:val="16"/>
+                                <w:szCs w:val="16"/>
+                                <w:shd w:val="clear" w:color="auto" w:fill="FFFFFF"/>
+                              </w:rPr>
+                              <w:t xml:space="preserve"> No. 128 (2011-2014</w:t>
                             </w:r>
                             <w:r>
                               <w:rPr>
@@ -5076,67 +5184,6 @@
                                 <w:shd w:val="clear" w:color="auto" w:fill="FFFFFF"/>
                               </w:rPr>
                               <w:t>)</w:t>
-                            </w:r>
-                            <w:r>
-                              <w:rPr>
-                                <w:rFonts w:ascii="Century Gothic" w:hAnsi="Century Gothic" w:cs="Segoe UI"/>
-                                <w:color w:val="1F497D" w:themeColor="text2"/>
-                                <w:sz w:val="16"/>
-                                <w:szCs w:val="16"/>
-                                <w:shd w:val="clear" w:color="auto" w:fill="FFFFFF"/>
-                              </w:rPr>
-                              <w:br/>
-                            </w:r>
-                            <w:r>
-                              <w:rPr>
-                                <w:rFonts w:ascii="Century Gothic" w:hAnsi="Century Gothic" w:cs="Segoe UI"/>
-                                <w:color w:val="1F497D" w:themeColor="text2"/>
-                                <w:sz w:val="16"/>
-                                <w:szCs w:val="16"/>
-                                <w:shd w:val="clear" w:color="auto" w:fill="FFFFFF"/>
-                              </w:rPr>
-                              <w:t>•</w:t>
-                            </w:r>
-                            <w:r>
-                              <w:rPr>
-                                <w:rFonts w:ascii="Century Gothic" w:hAnsi="Century Gothic" w:cs="Segoe UI"/>
-                                <w:color w:val="1F497D" w:themeColor="text2"/>
-                                <w:sz w:val="16"/>
-                                <w:szCs w:val="16"/>
-                                <w:shd w:val="clear" w:color="auto" w:fill="FFFFFF"/>
-                              </w:rPr>
-                              <w:t xml:space="preserve"> </w:t>
-                            </w:r>
-                            <w:r>
-                              <w:rPr>
-                                <w:rFonts w:ascii="Century Gothic" w:hAnsi="Century Gothic" w:cs="Segoe UI"/>
-                                <w:b/>
-                                <w:color w:val="000000" w:themeColor="text1"/>
-                                <w:sz w:val="16"/>
-                                <w:szCs w:val="16"/>
-                                <w:shd w:val="clear" w:color="auto" w:fill="FFFFFF"/>
-                              </w:rPr>
-                              <w:t>MIDDLE SCHOOL:</w:t>
-                            </w:r>
-                            <w:r>
-                              <w:rPr>
-                                <w:rFonts w:ascii="Century Gothic" w:hAnsi="Century Gothic" w:cs="Segoe UI"/>
-                                <w:color w:val="000000" w:themeColor="text1"/>
-                                <w:sz w:val="16"/>
-                                <w:szCs w:val="16"/>
-                                <w:shd w:val="clear" w:color="auto" w:fill="FFFFFF"/>
-                              </w:rPr>
-                              <w:t xml:space="preserve"> </w:t>
-                            </w:r>
-                            <w:r>
-                              <w:rPr>
-                                <w:rFonts w:ascii="Century Gothic" w:hAnsi="Century Gothic" w:cs="Segoe UI"/>
-                                <w:color w:val="1F497D" w:themeColor="text2"/>
-                                <w:sz w:val="16"/>
-                                <w:szCs w:val="16"/>
-                                <w:shd w:val="clear" w:color="auto" w:fill="FFFFFF"/>
-                              </w:rPr>
-                              <w:t>Federal No. 15 (2008-2011)</w:t>
                             </w:r>
                           </w:p>
                         </w:txbxContent>
@@ -5230,8 +5277,20 @@
                           <w:szCs w:val="16"/>
                           <w:shd w:val="clear" w:color="auto" w:fill="FFFFFF"/>
                         </w:rPr>
-                        <w:t xml:space="preserve"> Bachelor’s in Computer Science</w:t>
-                      </w:r>
+                        <w:t xml:space="preserve"> </w:t>
+                      </w:r>
+                      <w:proofErr w:type="gramStart"/>
+                      <w:r>
+                        <w:rPr>
+                          <w:rFonts w:ascii="Century Gothic" w:hAnsi="Century Gothic" w:cs="Segoe UI"/>
+                          <w:color w:val="1F497D" w:themeColor="text2"/>
+                          <w:sz w:val="16"/>
+                          <w:szCs w:val="16"/>
+                          <w:shd w:val="clear" w:color="auto" w:fill="FFFFFF"/>
+                        </w:rPr>
+                        <w:t>Bachelor’s in Computer Science</w:t>
+                      </w:r>
+                      <w:proofErr w:type="gramEnd"/>
                       <w:r>
                         <w:rPr>
                           <w:rFonts w:ascii="Century Gothic" w:eastAsia="Times New Roman" w:hAnsi="Century Gothic"/>
@@ -5282,15 +5341,27 @@
                         </w:rPr>
                         <w:t xml:space="preserve"> </w:t>
                       </w:r>
-                      <w:r>
-                        <w:rPr>
-                          <w:rFonts w:ascii="Century Gothic" w:hAnsi="Century Gothic" w:cs="Segoe UI"/>
-                          <w:color w:val="1F497D" w:themeColor="text2"/>
-                          <w:sz w:val="16"/>
-                          <w:szCs w:val="16"/>
-                          <w:shd w:val="clear" w:color="auto" w:fill="FFFFFF"/>
-                        </w:rPr>
-                        <w:t>CBTis No. 128 (2011-2014</w:t>
+                      <w:proofErr w:type="spellStart"/>
+                      <w:r>
+                        <w:rPr>
+                          <w:rFonts w:ascii="Century Gothic" w:hAnsi="Century Gothic" w:cs="Segoe UI"/>
+                          <w:color w:val="1F497D" w:themeColor="text2"/>
+                          <w:sz w:val="16"/>
+                          <w:szCs w:val="16"/>
+                          <w:shd w:val="clear" w:color="auto" w:fill="FFFFFF"/>
+                        </w:rPr>
+                        <w:t>CBTis</w:t>
+                      </w:r>
+                      <w:proofErr w:type="spellEnd"/>
+                      <w:r>
+                        <w:rPr>
+                          <w:rFonts w:ascii="Century Gothic" w:hAnsi="Century Gothic" w:cs="Segoe UI"/>
+                          <w:color w:val="1F497D" w:themeColor="text2"/>
+                          <w:sz w:val="16"/>
+                          <w:szCs w:val="16"/>
+                          <w:shd w:val="clear" w:color="auto" w:fill="FFFFFF"/>
+                        </w:rPr>
+                        <w:t xml:space="preserve"> No. 128 (2011-2014</w:t>
                       </w:r>
                       <w:r>
                         <w:rPr>
@@ -5301,67 +5372,6 @@
                           <w:shd w:val="clear" w:color="auto" w:fill="FFFFFF"/>
                         </w:rPr>
                         <w:t>)</w:t>
-                      </w:r>
-                      <w:r>
-                        <w:rPr>
-                          <w:rFonts w:ascii="Century Gothic" w:hAnsi="Century Gothic" w:cs="Segoe UI"/>
-                          <w:color w:val="1F497D" w:themeColor="text2"/>
-                          <w:sz w:val="16"/>
-                          <w:szCs w:val="16"/>
-                          <w:shd w:val="clear" w:color="auto" w:fill="FFFFFF"/>
-                        </w:rPr>
-                        <w:br/>
-                      </w:r>
-                      <w:r>
-                        <w:rPr>
-                          <w:rFonts w:ascii="Century Gothic" w:hAnsi="Century Gothic" w:cs="Segoe UI"/>
-                          <w:color w:val="1F497D" w:themeColor="text2"/>
-                          <w:sz w:val="16"/>
-                          <w:szCs w:val="16"/>
-                          <w:shd w:val="clear" w:color="auto" w:fill="FFFFFF"/>
-                        </w:rPr>
-                        <w:t>•</w:t>
-                      </w:r>
-                      <w:r>
-                        <w:rPr>
-                          <w:rFonts w:ascii="Century Gothic" w:hAnsi="Century Gothic" w:cs="Segoe UI"/>
-                          <w:color w:val="1F497D" w:themeColor="text2"/>
-                          <w:sz w:val="16"/>
-                          <w:szCs w:val="16"/>
-                          <w:shd w:val="clear" w:color="auto" w:fill="FFFFFF"/>
-                        </w:rPr>
-                        <w:t xml:space="preserve"> </w:t>
-                      </w:r>
-                      <w:r>
-                        <w:rPr>
-                          <w:rFonts w:ascii="Century Gothic" w:hAnsi="Century Gothic" w:cs="Segoe UI"/>
-                          <w:b/>
-                          <w:color w:val="000000" w:themeColor="text1"/>
-                          <w:sz w:val="16"/>
-                          <w:szCs w:val="16"/>
-                          <w:shd w:val="clear" w:color="auto" w:fill="FFFFFF"/>
-                        </w:rPr>
-                        <w:t>MIDDLE SCHOOL:</w:t>
-                      </w:r>
-                      <w:r>
-                        <w:rPr>
-                          <w:rFonts w:ascii="Century Gothic" w:hAnsi="Century Gothic" w:cs="Segoe UI"/>
-                          <w:color w:val="000000" w:themeColor="text1"/>
-                          <w:sz w:val="16"/>
-                          <w:szCs w:val="16"/>
-                          <w:shd w:val="clear" w:color="auto" w:fill="FFFFFF"/>
-                        </w:rPr>
-                        <w:t xml:space="preserve"> </w:t>
-                      </w:r>
-                      <w:r>
-                        <w:rPr>
-                          <w:rFonts w:ascii="Century Gothic" w:hAnsi="Century Gothic" w:cs="Segoe UI"/>
-                          <w:color w:val="1F497D" w:themeColor="text2"/>
-                          <w:sz w:val="16"/>
-                          <w:szCs w:val="16"/>
-                          <w:shd w:val="clear" w:color="auto" w:fill="FFFFFF"/>
-                        </w:rPr>
-                        <w:t>Federal No. 15 (2008-2011)</w:t>
                       </w:r>
                     </w:p>
                   </w:txbxContent>
@@ -5608,7 +5618,7 @@
         <mc:AlternateContent>
           <mc:Choice Requires="wps">
             <w:drawing>
-              <wp:anchor distT="0" distB="0" distL="114300" distR="114300" simplePos="0" relativeHeight="251653632" behindDoc="0" locked="0" layoutInCell="1" allowOverlap="1" wp14:anchorId="10BC056D" wp14:editId="25CCFCFE">
+              <wp:anchor distT="0" distB="0" distL="114300" distR="114300" simplePos="0" relativeHeight="251653632" behindDoc="0" locked="0" layoutInCell="1" allowOverlap="1" wp14:anchorId="10BC056D" wp14:editId="20819732">
                 <wp:simplePos x="0" y="0"/>
                 <wp:positionH relativeFrom="column">
                   <wp:posOffset>-901700</wp:posOffset>
@@ -5668,69 +5678,6 @@
                             <w:pPr>
                               <w:jc w:val="center"/>
                               <w:rPr>
-                                <w:rFonts w:ascii="Century Gothic" w:hAnsi="Century Gothic"/>
-                                <w:color w:val="FFFFFF" w:themeColor="background1"/>
-                                <w:sz w:val="20"/>
-                                <w:lang w:val="es-MX"/>
-                              </w:rPr>
-                            </w:pPr>
-                            <w:hyperlink r:id="rId15" w:history="1">
-                              <w:r>
-                                <w:rPr>
-                                  <w:rStyle w:val="Hyperlink"/>
-                                  <w:rFonts w:ascii="Century Gothic" w:hAnsi="Century Gothic"/>
-                                  <w:color w:val="FFFFFF" w:themeColor="background1"/>
-                                  <w:sz w:val="20"/>
-                                  <w:lang w:val="es-MX"/>
-                                </w:rPr>
-                                <w:t>Facebook</w:t>
-                              </w:r>
-                              <w:r>
-                                <w:rPr>
-                                  <w:rStyle w:val="Hyperlink"/>
-                                  <w:rFonts w:ascii="Century Gothic" w:hAnsi="Century Gothic"/>
-                                  <w:color w:val="FFFFFF" w:themeColor="background1"/>
-                                  <w:sz w:val="20"/>
-                                  <w:lang w:val="es-MX"/>
-                                </w:rPr>
-                                <w:t>.com</w:t>
-                              </w:r>
-                              <w:r>
-                                <w:rPr>
-                                  <w:rStyle w:val="Hyperlink"/>
-                                  <w:rFonts w:ascii="Century Gothic" w:hAnsi="Century Gothic"/>
-                                  <w:color w:val="FFFFFF" w:themeColor="background1"/>
-                                  <w:sz w:val="20"/>
-                                  <w:lang w:val="es-MX"/>
-                                </w:rPr>
-                                <w:t>/</w:t>
-                              </w:r>
-                              <w:r>
-                                <w:rPr>
-                                  <w:rStyle w:val="Hyperlink"/>
-                                  <w:rFonts w:ascii="Century Gothic" w:hAnsi="Century Gothic"/>
-                                  <w:color w:val="FFFFFF" w:themeColor="background1"/>
-                                  <w:sz w:val="20"/>
-                                  <w:lang w:val="es-MX"/>
-                                </w:rPr>
-                                <w:t>ingebryan</w:t>
-                              </w:r>
-                              <w:r>
-                                <w:rPr>
-                                  <w:rStyle w:val="Hyperlink"/>
-                                  <w:rFonts w:ascii="Century Gothic" w:hAnsi="Century Gothic"/>
-                                  <w:color w:val="FFFFFF" w:themeColor="background1"/>
-                                  <w:sz w:val="20"/>
-                                  <w:lang w:val="es-MX"/>
-                                </w:rPr>
-                                <w:t>/</w:t>
-                              </w:r>
-                            </w:hyperlink>
-                          </w:p>
-                          <w:p>
-                            <w:pPr>
-                              <w:jc w:val="center"/>
-                              <w:rPr>
                                 <w:color w:val="FFFFFF" w:themeColor="background1"/>
                                 <w:sz w:val="28"/>
                               </w:rPr>
@@ -5772,6 +5719,7 @@
                                 </w:rPr>
                                 <w:t>in/</w:t>
                               </w:r>
+                              <w:proofErr w:type="spellStart"/>
                               <w:r>
                                 <w:rPr>
                                   <w:rStyle w:val="Hyperlink"/>
@@ -5779,7 +5727,17 @@
                                   <w:color w:val="FFFFFF" w:themeColor="background1"/>
                                   <w:sz w:val="20"/>
                                 </w:rPr>
-                                <w:t>ingebryan/</w:t>
+                                <w:t>ingebryan</w:t>
+                              </w:r>
+                              <w:proofErr w:type="spellEnd"/>
+                              <w:r>
+                                <w:rPr>
+                                  <w:rStyle w:val="Hyperlink"/>
+                                  <w:rFonts w:ascii="Century Gothic" w:hAnsi="Century Gothic"/>
+                                  <w:color w:val="FFFFFF" w:themeColor="background1"/>
+                                  <w:sz w:val="20"/>
+                                </w:rPr>
+                                <w:t>/</w:t>
                               </w:r>
                             </w:hyperlink>
                           </w:p>
@@ -5832,74 +5790,11 @@
                       <w:pPr>
                         <w:jc w:val="center"/>
                         <w:rPr>
-                          <w:rFonts w:ascii="Century Gothic" w:hAnsi="Century Gothic"/>
                           <w:color w:val="FFFFFF" w:themeColor="background1"/>
-                          <w:sz w:val="20"/>
-                          <w:lang w:val="es-MX"/>
+                          <w:sz w:val="28"/>
                         </w:rPr>
                       </w:pPr>
                       <w:hyperlink r:id="rId17" w:history="1">
-                        <w:r>
-                          <w:rPr>
-                            <w:rStyle w:val="Hyperlink"/>
-                            <w:rFonts w:ascii="Century Gothic" w:hAnsi="Century Gothic"/>
-                            <w:color w:val="FFFFFF" w:themeColor="background1"/>
-                            <w:sz w:val="20"/>
-                            <w:lang w:val="es-MX"/>
-                          </w:rPr>
-                          <w:t>Facebook</w:t>
-                        </w:r>
-                        <w:r>
-                          <w:rPr>
-                            <w:rStyle w:val="Hyperlink"/>
-                            <w:rFonts w:ascii="Century Gothic" w:hAnsi="Century Gothic"/>
-                            <w:color w:val="FFFFFF" w:themeColor="background1"/>
-                            <w:sz w:val="20"/>
-                            <w:lang w:val="es-MX"/>
-                          </w:rPr>
-                          <w:t>.com</w:t>
-                        </w:r>
-                        <w:r>
-                          <w:rPr>
-                            <w:rStyle w:val="Hyperlink"/>
-                            <w:rFonts w:ascii="Century Gothic" w:hAnsi="Century Gothic"/>
-                            <w:color w:val="FFFFFF" w:themeColor="background1"/>
-                            <w:sz w:val="20"/>
-                            <w:lang w:val="es-MX"/>
-                          </w:rPr>
-                          <w:t>/</w:t>
-                        </w:r>
-                        <w:r>
-                          <w:rPr>
-                            <w:rStyle w:val="Hyperlink"/>
-                            <w:rFonts w:ascii="Century Gothic" w:hAnsi="Century Gothic"/>
-                            <w:color w:val="FFFFFF" w:themeColor="background1"/>
-                            <w:sz w:val="20"/>
-                            <w:lang w:val="es-MX"/>
-                          </w:rPr>
-                          <w:t>ingebryan</w:t>
-                        </w:r>
-                        <w:r>
-                          <w:rPr>
-                            <w:rStyle w:val="Hyperlink"/>
-                            <w:rFonts w:ascii="Century Gothic" w:hAnsi="Century Gothic"/>
-                            <w:color w:val="FFFFFF" w:themeColor="background1"/>
-                            <w:sz w:val="20"/>
-                            <w:lang w:val="es-MX"/>
-                          </w:rPr>
-                          <w:t>/</w:t>
-                        </w:r>
-                      </w:hyperlink>
-                    </w:p>
-                    <w:p>
-                      <w:pPr>
-                        <w:jc w:val="center"/>
-                        <w:rPr>
-                          <w:color w:val="FFFFFF" w:themeColor="background1"/>
-                          <w:sz w:val="28"/>
-                        </w:rPr>
-                      </w:pPr>
-                      <w:hyperlink r:id="rId18" w:history="1">
                         <w:r>
                           <w:rPr>
                             <w:rStyle w:val="Hyperlink"/>
@@ -5936,6 +5831,7 @@
                           </w:rPr>
                           <w:t>in/</w:t>
                         </w:r>
+                        <w:proofErr w:type="spellStart"/>
                         <w:r>
                           <w:rPr>
                             <w:rStyle w:val="Hyperlink"/>
@@ -5943,7 +5839,17 @@
                             <w:color w:val="FFFFFF" w:themeColor="background1"/>
                             <w:sz w:val="20"/>
                           </w:rPr>
-                          <w:t>ingebryan/</w:t>
+                          <w:t>ingebryan</w:t>
+                        </w:r>
+                        <w:proofErr w:type="spellEnd"/>
+                        <w:r>
+                          <w:rPr>
+                            <w:rStyle w:val="Hyperlink"/>
+                            <w:rFonts w:ascii="Century Gothic" w:hAnsi="Century Gothic"/>
+                            <w:color w:val="FFFFFF" w:themeColor="background1"/>
+                            <w:sz w:val="20"/>
+                          </w:rPr>
+                          <w:t>/</w:t>
                         </w:r>
                       </w:hyperlink>
                     </w:p>
@@ -5953,134 +5859,6 @@
             </w:pict>
           </mc:Fallback>
         </mc:AlternateContent>
-      </w:r>
-      <w:r>
-        <w:rPr>
-          <w:noProof/>
-        </w:rPr>
-        <w:drawing>
-          <wp:anchor distT="0" distB="0" distL="114300" distR="114300" simplePos="0" relativeHeight="251656704" behindDoc="0" locked="0" layoutInCell="1" allowOverlap="1" wp14:anchorId="669209A7" wp14:editId="481C508A">
-            <wp:simplePos x="0" y="0"/>
-            <wp:positionH relativeFrom="margin">
-              <wp:posOffset>-682625</wp:posOffset>
-            </wp:positionH>
-            <wp:positionV relativeFrom="margin">
-              <wp:posOffset>5655310</wp:posOffset>
-            </wp:positionV>
-            <wp:extent cx="140970" cy="140970"/>
-            <wp:effectExtent l="0" t="0" r="0" b="0"/>
-            <wp:wrapSquare wrapText="bothSides"/>
-            <wp:docPr id="11" name="Picture 11"/>
-            <wp:cNvGraphicFramePr>
-              <a:graphicFrameLocks xmlns:a="http://schemas.openxmlformats.org/drawingml/2006/main" noChangeAspect="1"/>
-            </wp:cNvGraphicFramePr>
-            <a:graphic xmlns:a="http://schemas.openxmlformats.org/drawingml/2006/main">
-              <a:graphicData uri="http://schemas.openxmlformats.org/drawingml/2006/picture">
-                <pic:pic xmlns:pic="http://schemas.openxmlformats.org/drawingml/2006/picture">
-                  <pic:nvPicPr>
-                    <pic:cNvPr id="0" name="Picture 11"/>
-                    <pic:cNvPicPr>
-                      <a:picLocks noChangeAspect="1" noChangeArrowheads="1"/>
-                    </pic:cNvPicPr>
-                  </pic:nvPicPr>
-                  <pic:blipFill>
-                    <a:blip r:embed="rId19" cstate="print">
-                      <a:extLst>
-                        <a:ext uri="{28A0092B-C50C-407E-A947-70E740481C1C}">
-                          <a14:useLocalDpi xmlns:a14="http://schemas.microsoft.com/office/drawing/2010/main" val="0"/>
-                        </a:ext>
-                      </a:extLst>
-                    </a:blip>
-                    <a:srcRect/>
-                    <a:stretch>
-                      <a:fillRect/>
-                    </a:stretch>
-                  </pic:blipFill>
-                  <pic:spPr bwMode="auto">
-                    <a:xfrm>
-                      <a:off x="0" y="0"/>
-                      <a:ext cx="140970" cy="140970"/>
-                    </a:xfrm>
-                    <a:prstGeom prst="rect">
-                      <a:avLst/>
-                    </a:prstGeom>
-                    <a:noFill/>
-                  </pic:spPr>
-                </pic:pic>
-              </a:graphicData>
-            </a:graphic>
-            <wp14:sizeRelH relativeFrom="page">
-              <wp14:pctWidth>0</wp14:pctWidth>
-            </wp14:sizeRelH>
-            <wp14:sizeRelV relativeFrom="page">
-              <wp14:pctHeight>0</wp14:pctHeight>
-            </wp14:sizeRelV>
-          </wp:anchor>
-        </w:drawing>
-      </w:r>
-      <w:r>
-        <w:rPr>
-          <w:noProof/>
-        </w:rPr>
-        <w:drawing>
-          <wp:anchor distT="0" distB="0" distL="114300" distR="114300" simplePos="0" relativeHeight="251654656" behindDoc="0" locked="0" layoutInCell="1" allowOverlap="1" wp14:anchorId="0B893818" wp14:editId="60C7426D">
-            <wp:simplePos x="0" y="0"/>
-            <wp:positionH relativeFrom="margin">
-              <wp:posOffset>-683895</wp:posOffset>
-            </wp:positionH>
-            <wp:positionV relativeFrom="margin">
-              <wp:posOffset>5945505</wp:posOffset>
-            </wp:positionV>
-            <wp:extent cx="142240" cy="142240"/>
-            <wp:effectExtent l="0" t="0" r="0" b="0"/>
-            <wp:wrapSquare wrapText="bothSides"/>
-            <wp:docPr id="8" name="Picture 8"/>
-            <wp:cNvGraphicFramePr>
-              <a:graphicFrameLocks xmlns:a="http://schemas.openxmlformats.org/drawingml/2006/main" noChangeAspect="1"/>
-            </wp:cNvGraphicFramePr>
-            <a:graphic xmlns:a="http://schemas.openxmlformats.org/drawingml/2006/main">
-              <a:graphicData uri="http://schemas.openxmlformats.org/drawingml/2006/picture">
-                <pic:pic xmlns:pic="http://schemas.openxmlformats.org/drawingml/2006/picture">
-                  <pic:nvPicPr>
-                    <pic:cNvPr id="0" name="Picture 8"/>
-                    <pic:cNvPicPr>
-                      <a:picLocks noChangeAspect="1" noChangeArrowheads="1"/>
-                    </pic:cNvPicPr>
-                  </pic:nvPicPr>
-                  <pic:blipFill>
-                    <a:blip r:embed="rId20" cstate="print">
-                      <a:extLst>
-                        <a:ext uri="{28A0092B-C50C-407E-A947-70E740481C1C}">
-                          <a14:useLocalDpi xmlns:a14="http://schemas.microsoft.com/office/drawing/2010/main" val="0"/>
-                        </a:ext>
-                      </a:extLst>
-                    </a:blip>
-                    <a:srcRect/>
-                    <a:stretch>
-                      <a:fillRect/>
-                    </a:stretch>
-                  </pic:blipFill>
-                  <pic:spPr bwMode="auto">
-                    <a:xfrm>
-                      <a:off x="0" y="0"/>
-                      <a:ext cx="142240" cy="142240"/>
-                    </a:xfrm>
-                    <a:prstGeom prst="rect">
-                      <a:avLst/>
-                    </a:prstGeom>
-                    <a:noFill/>
-                  </pic:spPr>
-                </pic:pic>
-              </a:graphicData>
-            </a:graphic>
-            <wp14:sizeRelH relativeFrom="page">
-              <wp14:pctWidth>0</wp14:pctWidth>
-            </wp14:sizeRelH>
-            <wp14:sizeRelV relativeFrom="page">
-              <wp14:pctHeight>0</wp14:pctHeight>
-            </wp14:sizeRelV>
-          </wp:anchor>
-        </w:drawing>
       </w:r>
       <w:r>
         <w:rPr>
@@ -6188,7 +5966,7 @@
                     </pic:cNvPicPr>
                   </pic:nvPicPr>
                   <pic:blipFill>
-                    <a:blip r:embed="rId21" cstate="print">
+                    <a:blip r:embed="rId18" cstate="print">
                       <a:extLst>
                         <a:ext uri="{28A0092B-C50C-407E-A947-70E740481C1C}">
                           <a14:useLocalDpi xmlns:a14="http://schemas.microsoft.com/office/drawing/2010/main" val="0"/>
@@ -6252,7 +6030,7 @@
                     </pic:cNvPicPr>
                   </pic:nvPicPr>
                   <pic:blipFill>
-                    <a:blip r:embed="rId22" cstate="print">
+                    <a:blip r:embed="rId19" cstate="print">
                       <a:extLst>
                         <a:ext uri="{28A0092B-C50C-407E-A947-70E740481C1C}">
                           <a14:useLocalDpi xmlns:a14="http://schemas.microsoft.com/office/drawing/2010/main" val="0"/>
@@ -6316,7 +6094,7 @@
                     </pic:cNvPicPr>
                   </pic:nvPicPr>
                   <pic:blipFill>
-                    <a:blip r:embed="rId23" cstate="print">
+                    <a:blip r:embed="rId20" cstate="print">
                       <a:extLst>
                         <a:ext uri="{28A0092B-C50C-407E-A947-70E740481C1C}">
                           <a14:useLocalDpi xmlns:a14="http://schemas.microsoft.com/office/drawing/2010/main" val="0"/>
@@ -6400,6 +6178,7 @@
                                 <w:rFonts w:ascii="Century Gothic" w:hAnsi="Century Gothic"/>
                                 <w:b/>
                                 <w:color w:val="FFFFFF" w:themeColor="background1"/>
+                                <w:lang w:val="es-MX"/>
                               </w:rPr>
                             </w:pPr>
                             <w:r>
@@ -6407,6 +6186,7 @@
                                 <w:rFonts w:ascii="Century Gothic" w:hAnsi="Century Gothic"/>
                                 <w:b/>
                                 <w:color w:val="FFFFFF" w:themeColor="background1"/>
+                                <w:lang w:val="es-MX"/>
                               </w:rPr>
                               <w:t>CONTACT</w:t>
                             </w:r>
@@ -6417,6 +6197,7 @@
                                 <w:rFonts w:ascii="Century Gothic" w:hAnsi="Century Gothic"/>
                                 <w:color w:val="FFFFFF" w:themeColor="background1"/>
                                 <w:sz w:val="20"/>
+                                <w:lang w:val="es-MX"/>
                               </w:rPr>
                             </w:pPr>
                             <w:r>
@@ -6424,6 +6205,7 @@
                                 <w:rFonts w:ascii="Century Gothic" w:hAnsi="Century Gothic"/>
                                 <w:color w:val="FFFFFF" w:themeColor="background1"/>
                                 <w:sz w:val="14"/>
+                                <w:lang w:val="es-MX"/>
                               </w:rPr>
                               <w:t xml:space="preserve">            </w:t>
                             </w:r>
@@ -6433,6 +6215,7 @@
                                 <w:color w:val="FFFFFF" w:themeColor="background1"/>
                                 <w:sz w:val="20"/>
                                 <w:szCs w:val="20"/>
+                                <w:lang w:val="es-MX"/>
                               </w:rPr>
                               <w:t xml:space="preserve">+52 1 </w:t>
                             </w:r>
@@ -6442,6 +6225,7 @@
                                 <w:color w:val="FFFFFF" w:themeColor="background1"/>
                                 <w:sz w:val="20"/>
                                 <w:szCs w:val="20"/>
+                                <w:lang w:val="es-MX"/>
                               </w:rPr>
                               <w:t>(</w:t>
                             </w:r>
@@ -6450,6 +6234,7 @@
                                 <w:rFonts w:ascii="Century Gothic" w:hAnsi="Century Gothic"/>
                                 <w:color w:val="FFFFFF" w:themeColor="background1"/>
                                 <w:sz w:val="20"/>
+                                <w:lang w:val="es-MX"/>
                               </w:rPr>
                               <w:t>656) 271-4707</w:t>
                             </w:r>
@@ -6460,6 +6245,7 @@
                                 <w:rFonts w:ascii="Century Gothic" w:hAnsi="Century Gothic"/>
                                 <w:color w:val="FFFFFF" w:themeColor="background1"/>
                                 <w:sz w:val="20"/>
+                                <w:lang w:val="es-MX"/>
                               </w:rPr>
                             </w:pPr>
                             <w:r>
@@ -6467,6 +6253,7 @@
                                 <w:rFonts w:ascii="Century Gothic" w:hAnsi="Century Gothic"/>
                                 <w:color w:val="FFFFFF" w:themeColor="background1"/>
                                 <w:sz w:val="14"/>
+                                <w:lang w:val="es-MX"/>
                               </w:rPr>
                               <w:t xml:space="preserve">            </w:t>
                             </w:r>
@@ -6475,8 +6262,9 @@
                                 <w:rFonts w:ascii="Century Gothic" w:hAnsi="Century Gothic"/>
                                 <w:color w:val="FFFFFF" w:themeColor="background1"/>
                                 <w:sz w:val="20"/>
-                              </w:rPr>
-                              <w:t>chavarria-martinez@hotmail.com</w:t>
+                                <w:lang w:val="es-MX"/>
+                              </w:rPr>
+                              <w:t>b.chavarria@codezen.mx</w:t>
                             </w:r>
                           </w:p>
                           <w:p>
@@ -6485,6 +6273,7 @@
                                 <w:rFonts w:ascii="Century Gothic" w:hAnsi="Century Gothic"/>
                                 <w:color w:val="FFFFFF" w:themeColor="background1"/>
                                 <w:sz w:val="20"/>
+                                <w:lang w:val="es-MX"/>
                               </w:rPr>
                             </w:pPr>
                             <w:r>
@@ -6492,6 +6281,7 @@
                                 <w:rFonts w:ascii="Century Gothic" w:hAnsi="Century Gothic"/>
                                 <w:color w:val="FFFFFF" w:themeColor="background1"/>
                                 <w:sz w:val="14"/>
+                                <w:lang w:val="es-MX"/>
                               </w:rPr>
                               <w:t xml:space="preserve">            </w:t>
                             </w:r>
@@ -6500,8 +6290,45 @@
                                 <w:rFonts w:ascii="Century Gothic" w:hAnsi="Century Gothic"/>
                                 <w:color w:val="FFFFFF" w:themeColor="background1"/>
                                 <w:sz w:val="20"/>
-                              </w:rPr>
-                              <w:t>Abdalagis St. Juarez, Chih. 32590</w:t>
+                                <w:lang w:val="es-MX"/>
+                              </w:rPr>
+                              <w:t>Juárez</w:t>
+                            </w:r>
+                            <w:r>
+                              <w:rPr>
+                                <w:rFonts w:ascii="Century Gothic" w:hAnsi="Century Gothic"/>
+                                <w:color w:val="FFFFFF" w:themeColor="background1"/>
+                                <w:sz w:val="20"/>
+                                <w:lang w:val="es-MX"/>
+                              </w:rPr>
+                              <w:t>, Chih</w:t>
+                            </w:r>
+                            <w:r>
+                              <w:rPr>
+                                <w:rFonts w:ascii="Century Gothic" w:hAnsi="Century Gothic"/>
+                                <w:color w:val="FFFFFF" w:themeColor="background1"/>
+                                <w:sz w:val="20"/>
+                                <w:lang w:val="es-MX"/>
+                              </w:rPr>
+                              <w:t>uahua</w:t>
+                            </w:r>
+                            <w:r>
+                              <w:rPr>
+                                <w:rFonts w:ascii="Century Gothic" w:hAnsi="Century Gothic"/>
+                                <w:color w:val="FFFFFF" w:themeColor="background1"/>
+                                <w:sz w:val="20"/>
+                                <w:lang w:val="es-MX"/>
+                              </w:rPr>
+                              <w:t>, Méxic</w:t>
+                            </w:r>
+                            <w:r>
+                              <w:rPr>
+                                <w:rFonts w:ascii="Century Gothic" w:hAnsi="Century Gothic"/>
+                                <w:color w:val="FFFFFF" w:themeColor="background1"/>
+                                <w:sz w:val="20"/>
+                                <w:lang w:val="es-MX"/>
+                              </w:rPr>
+                              <w:t>o</w:t>
                             </w:r>
                           </w:p>
                         </w:txbxContent>
@@ -6536,6 +6363,7 @@
                           <w:rFonts w:ascii="Century Gothic" w:hAnsi="Century Gothic"/>
                           <w:b/>
                           <w:color w:val="FFFFFF" w:themeColor="background1"/>
+                          <w:lang w:val="es-MX"/>
                         </w:rPr>
                       </w:pPr>
                       <w:r>
@@ -6543,6 +6371,7 @@
                           <w:rFonts w:ascii="Century Gothic" w:hAnsi="Century Gothic"/>
                           <w:b/>
                           <w:color w:val="FFFFFF" w:themeColor="background1"/>
+                          <w:lang w:val="es-MX"/>
                         </w:rPr>
                         <w:t>CONTACT</w:t>
                       </w:r>
@@ -6553,6 +6382,7 @@
                           <w:rFonts w:ascii="Century Gothic" w:hAnsi="Century Gothic"/>
                           <w:color w:val="FFFFFF" w:themeColor="background1"/>
                           <w:sz w:val="20"/>
+                          <w:lang w:val="es-MX"/>
                         </w:rPr>
                       </w:pPr>
                       <w:r>
@@ -6560,6 +6390,7 @@
                           <w:rFonts w:ascii="Century Gothic" w:hAnsi="Century Gothic"/>
                           <w:color w:val="FFFFFF" w:themeColor="background1"/>
                           <w:sz w:val="14"/>
+                          <w:lang w:val="es-MX"/>
                         </w:rPr>
                         <w:t xml:space="preserve">            </w:t>
                       </w:r>
@@ -6569,6 +6400,7 @@
                           <w:color w:val="FFFFFF" w:themeColor="background1"/>
                           <w:sz w:val="20"/>
                           <w:szCs w:val="20"/>
+                          <w:lang w:val="es-MX"/>
                         </w:rPr>
                         <w:t xml:space="preserve">+52 1 </w:t>
                       </w:r>
@@ -6578,6 +6410,7 @@
                           <w:color w:val="FFFFFF" w:themeColor="background1"/>
                           <w:sz w:val="20"/>
                           <w:szCs w:val="20"/>
+                          <w:lang w:val="es-MX"/>
                         </w:rPr>
                         <w:t>(</w:t>
                       </w:r>
@@ -6586,6 +6419,7 @@
                           <w:rFonts w:ascii="Century Gothic" w:hAnsi="Century Gothic"/>
                           <w:color w:val="FFFFFF" w:themeColor="background1"/>
                           <w:sz w:val="20"/>
+                          <w:lang w:val="es-MX"/>
                         </w:rPr>
                         <w:t>656) 271-4707</w:t>
                       </w:r>
@@ -6596,6 +6430,7 @@
                           <w:rFonts w:ascii="Century Gothic" w:hAnsi="Century Gothic"/>
                           <w:color w:val="FFFFFF" w:themeColor="background1"/>
                           <w:sz w:val="20"/>
+                          <w:lang w:val="es-MX"/>
                         </w:rPr>
                       </w:pPr>
                       <w:r>
@@ -6603,6 +6438,7 @@
                           <w:rFonts w:ascii="Century Gothic" w:hAnsi="Century Gothic"/>
                           <w:color w:val="FFFFFF" w:themeColor="background1"/>
                           <w:sz w:val="14"/>
+                          <w:lang w:val="es-MX"/>
                         </w:rPr>
                         <w:t xml:space="preserve">            </w:t>
                       </w:r>
@@ -6611,8 +6447,9 @@
                           <w:rFonts w:ascii="Century Gothic" w:hAnsi="Century Gothic"/>
                           <w:color w:val="FFFFFF" w:themeColor="background1"/>
                           <w:sz w:val="20"/>
-                        </w:rPr>
-                        <w:t>chavarria-martinez@hotmail.com</w:t>
+                          <w:lang w:val="es-MX"/>
+                        </w:rPr>
+                        <w:t>b.chavarria@codezen.mx</w:t>
                       </w:r>
                     </w:p>
                     <w:p>
@@ -6621,6 +6458,7 @@
                           <w:rFonts w:ascii="Century Gothic" w:hAnsi="Century Gothic"/>
                           <w:color w:val="FFFFFF" w:themeColor="background1"/>
                           <w:sz w:val="20"/>
+                          <w:lang w:val="es-MX"/>
                         </w:rPr>
                       </w:pPr>
                       <w:r>
@@ -6628,6 +6466,7 @@
                           <w:rFonts w:ascii="Century Gothic" w:hAnsi="Century Gothic"/>
                           <w:color w:val="FFFFFF" w:themeColor="background1"/>
                           <w:sz w:val="14"/>
+                          <w:lang w:val="es-MX"/>
                         </w:rPr>
                         <w:t xml:space="preserve">            </w:t>
                       </w:r>
@@ -6636,8 +6475,45 @@
                           <w:rFonts w:ascii="Century Gothic" w:hAnsi="Century Gothic"/>
                           <w:color w:val="FFFFFF" w:themeColor="background1"/>
                           <w:sz w:val="20"/>
-                        </w:rPr>
-                        <w:t>Abdalagis St. Juarez, Chih. 32590</w:t>
+                          <w:lang w:val="es-MX"/>
+                        </w:rPr>
+                        <w:t>Juárez</w:t>
+                      </w:r>
+                      <w:r>
+                        <w:rPr>
+                          <w:rFonts w:ascii="Century Gothic" w:hAnsi="Century Gothic"/>
+                          <w:color w:val="FFFFFF" w:themeColor="background1"/>
+                          <w:sz w:val="20"/>
+                          <w:lang w:val="es-MX"/>
+                        </w:rPr>
+                        <w:t>, Chih</w:t>
+                      </w:r>
+                      <w:r>
+                        <w:rPr>
+                          <w:rFonts w:ascii="Century Gothic" w:hAnsi="Century Gothic"/>
+                          <w:color w:val="FFFFFF" w:themeColor="background1"/>
+                          <w:sz w:val="20"/>
+                          <w:lang w:val="es-MX"/>
+                        </w:rPr>
+                        <w:t>uahua</w:t>
+                      </w:r>
+                      <w:r>
+                        <w:rPr>
+                          <w:rFonts w:ascii="Century Gothic" w:hAnsi="Century Gothic"/>
+                          <w:color w:val="FFFFFF" w:themeColor="background1"/>
+                          <w:sz w:val="20"/>
+                          <w:lang w:val="es-MX"/>
+                        </w:rPr>
+                        <w:t>, Méxic</w:t>
+                      </w:r>
+                      <w:r>
+                        <w:rPr>
+                          <w:rFonts w:ascii="Century Gothic" w:hAnsi="Century Gothic"/>
+                          <w:color w:val="FFFFFF" w:themeColor="background1"/>
+                          <w:sz w:val="20"/>
+                          <w:lang w:val="es-MX"/>
+                        </w:rPr>
+                        <w:t>o</w:t>
                       </w:r>
                     </w:p>
                   </w:txbxContent>

</xml_diff>